<commit_message>
Update Thesis Plan and Final Quotes.docx
</commit_message>
<xml_diff>
--- a/Classes/Honors/Thesis Plan and Final Quotes.docx
+++ b/Classes/Honors/Thesis Plan and Final Quotes.docx
@@ -124,7 +124,13 @@
         <w:rPr>
           <w:rFonts w:cstheme="minorHAnsi"/>
         </w:rPr>
-        <w:t>Growing your Leadership Skills</w:t>
+        <w:t xml:space="preserve">Developing </w:t>
+      </w:r>
+      <w:r>
+        <w:rPr>
+          <w:rFonts w:cstheme="minorHAnsi"/>
+        </w:rPr>
+        <w:t>your Leadership Skills</w:t>
       </w:r>
     </w:p>
     <w:p>
@@ -1851,7 +1857,10 @@
       </w:r>
       <w:r>
         <w:lastRenderedPageBreak/>
-        <w:t>Growing Your Leadership Skills</w:t>
+        <w:t>Developing</w:t>
+      </w:r>
+      <w:r>
+        <w:t xml:space="preserve"> Your Leadership Skills</w:t>
       </w:r>
     </w:p>
     <w:p>
@@ -1865,6 +1874,7 @@
         <w:lastRenderedPageBreak/>
         <w:t>The Fundamentals of Leadership</w:t>
       </w:r>
+      <w:bookmarkStart w:id="0" w:name="_GoBack"/>
     </w:p>
     <w:p/>
     <w:p>
@@ -1968,7 +1978,14 @@
         <w:rPr>
           <w:color w:val="000000" w:themeColor="text1"/>
         </w:rPr>
-        <w:t>We have to be committed to excellence even when others around us inexplicitly are not. Inspire them to give their best and to create the student leadership experience that fulfills them.</w:t>
+        <w:t xml:space="preserve">We have to be committed to excellence even </w:t>
+      </w:r>
+      <w:bookmarkEnd w:id="0"/>
+      <w:r>
+        <w:rPr>
+          <w:color w:val="000000" w:themeColor="text1"/>
+        </w:rPr>
+        <w:t>when others around us inexplicitly are not. Inspire them to give their best and to create the student leadership experience that fulfills them.</w:t>
       </w:r>
     </w:p>
     <w:p>
@@ -11976,8 +11993,6 @@
       <w:r>
         <w:t>The Final Celebration</w:t>
       </w:r>
-      <w:bookmarkStart w:id="0" w:name="_GoBack"/>
-      <w:bookmarkEnd w:id="0"/>
     </w:p>
     <w:p/>
     <w:p>
@@ -16535,7 +16550,7 @@
 </file>
 
 <file path=customXml/itemProps1.xml><?xml version="1.0" encoding="utf-8"?>
-<ds:datastoreItem xmlns:ds="http://schemas.openxmlformats.org/officeDocument/2006/customXml" ds:itemID="{92F69D52-C949-4E97-9364-829E31E56CC7}">
+<ds:datastoreItem xmlns:ds="http://schemas.openxmlformats.org/officeDocument/2006/customXml" ds:itemID="{6F12A176-372A-49DC-B75B-6FF8E72F9AC2}">
   <ds:schemaRefs>
     <ds:schemaRef ds:uri="http://schemas.openxmlformats.org/officeDocument/2006/bibliography"/>
   </ds:schemaRefs>

</xml_diff>